<commit_message>
lesson 275 - vocab and homework - part 2
</commit_message>
<xml_diff>
--- a/english_via_skype/solutions/doc/lesson_275_firing sb_edit.docx
+++ b/english_via_skype/solutions/doc/lesson_275_firing sb_edit.docx
@@ -68,48 +68,173 @@
       <w:pPr>
         <w:rPr>
           <w:noProof/>
-          <w:lang w:eastAsia="pl-PL"/>
+          <w:sz w:val="32"/>
+          <w:szCs w:val="32"/>
+          <w:lang w:val="en-US" w:eastAsia="pl-PL"/>
+        </w:rPr>
+      </w:pPr>
+      <w:r>
+        <w:rPr>
+          <w:noProof/>
+          <w:sz w:val="32"/>
+          <w:szCs w:val="32"/>
+          <w:lang w:val="en-US" w:eastAsia="pl-PL"/>
+        </w:rPr>
+        <w:t xml:space="preserve">comes, tight, headcount, let, chase, between, finger, </w:t>
+      </w:r>
+      <w:r>
+        <w:rPr>
+          <w:noProof/>
+          <w:sz w:val="32"/>
+          <w:szCs w:val="32"/>
+          <w:lang w:val="en-US" w:eastAsia="pl-PL"/>
+        </w:rPr>
+        <w:t>game</w:t>
+      </w:r>
+      <w:r>
+        <w:rPr>
+          <w:noProof/>
+          <w:sz w:val="32"/>
+          <w:szCs w:val="32"/>
+          <w:lang w:val="en-US" w:eastAsia="pl-PL"/>
+        </w:rPr>
+        <w:t xml:space="preserve">, </w:t>
+      </w:r>
+      <w:r>
+        <w:rPr>
+          <w:noProof/>
+          <w:sz w:val="32"/>
+          <w:szCs w:val="32"/>
+          <w:lang w:val="en-US" w:eastAsia="pl-PL"/>
+        </w:rPr>
+        <w:t>slipped</w:t>
+      </w:r>
+      <w:r>
+        <w:rPr>
+          <w:noProof/>
+          <w:sz w:val="32"/>
+          <w:szCs w:val="32"/>
+          <w:lang w:val="en-US" w:eastAsia="pl-PL"/>
+        </w:rPr>
+        <w:t xml:space="preserve">, out, </w:t>
+      </w:r>
+      <w:r>
+        <w:rPr>
+          <w:noProof/>
+          <w:sz w:val="32"/>
+          <w:szCs w:val="32"/>
+          <w:lang w:val="en-US" w:eastAsia="pl-PL"/>
+        </w:rPr>
+        <w:t>ground, credit</w:t>
+      </w:r>
+      <w:bookmarkStart w:id="0" w:name="_GoBack"/>
+      <w:bookmarkEnd w:id="0"/>
+    </w:p>
+    <w:p>
+      <w:pPr>
+        <w:rPr>
+          <w:noProof/>
+          <w:sz w:val="32"/>
+          <w:szCs w:val="32"/>
+          <w:lang w:val="en-US" w:eastAsia="pl-PL"/>
+        </w:rPr>
+      </w:pPr>
+      <w:r>
+        <w:rPr>
+          <w:noProof/>
+          <w:sz w:val="32"/>
+          <w:szCs w:val="32"/>
+          <w:lang w:val="en-US" w:eastAsia="pl-PL"/>
+        </w:rPr>
+        <w:t>slipped</w:t>
+      </w:r>
+      <w:r>
+        <w:rPr>
+          <w:noProof/>
+          <w:sz w:val="32"/>
+          <w:szCs w:val="32"/>
+          <w:lang w:val="en-US" w:eastAsia="pl-PL"/>
+        </w:rPr>
+        <w:t xml:space="preserve">, out, </w:t>
+      </w:r>
+      <w:r>
+        <w:rPr>
+          <w:noProof/>
+          <w:sz w:val="32"/>
+          <w:szCs w:val="32"/>
+          <w:lang w:val="en-US" w:eastAsia="pl-PL"/>
+        </w:rPr>
+        <w:t>game</w:t>
+      </w:r>
+      <w:r>
+        <w:rPr>
+          <w:noProof/>
+          <w:sz w:val="32"/>
+          <w:szCs w:val="32"/>
+          <w:lang w:val="en-US" w:eastAsia="pl-PL"/>
+        </w:rPr>
+        <w:t xml:space="preserve">, </w:t>
+      </w:r>
+      <w:r>
+        <w:rPr>
+          <w:noProof/>
+          <w:sz w:val="32"/>
+          <w:szCs w:val="32"/>
+          <w:lang w:val="en-US" w:eastAsia="pl-PL"/>
+        </w:rPr>
+        <w:t>credit</w:t>
+      </w:r>
+      <w:r>
+        <w:rPr>
+          <w:noProof/>
+          <w:sz w:val="32"/>
+          <w:szCs w:val="32"/>
+          <w:lang w:val="en-US" w:eastAsia="pl-PL"/>
+        </w:rPr>
+        <w:t xml:space="preserve">, finger, between, chase, let, </w:t>
+      </w:r>
+      <w:r>
+        <w:rPr>
+          <w:noProof/>
+          <w:sz w:val="32"/>
+          <w:szCs w:val="32"/>
+          <w:lang w:val="en-US" w:eastAsia="pl-PL"/>
+        </w:rPr>
+        <w:t>ground</w:t>
+      </w:r>
+      <w:r>
+        <w:rPr>
+          <w:noProof/>
+          <w:sz w:val="32"/>
+          <w:szCs w:val="32"/>
+          <w:lang w:val="en-US" w:eastAsia="pl-PL"/>
+        </w:rPr>
+        <w:t xml:space="preserve">, </w:t>
+      </w:r>
+      <w:r>
+        <w:rPr>
+          <w:noProof/>
+          <w:sz w:val="32"/>
+          <w:szCs w:val="32"/>
+          <w:lang w:val="en-US" w:eastAsia="pl-PL"/>
+        </w:rPr>
+        <w:t>tied, headcount, comes</w:t>
+      </w:r>
+    </w:p>
+    <w:p>
+      <w:pPr>
+        <w:rPr>
+          <w:noProof/>
+          <w:lang w:val="en-US" w:eastAsia="pl-PL"/>
         </w:rPr>
       </w:pPr>
     </w:p>
     <w:p>
-      <w:pPr>
-        <w:rPr>
-          <w:b/>
-          <w:noProof/>
-          <w:sz w:val="32"/>
-          <w:szCs w:val="32"/>
+      <w:r>
+        <w:rPr>
+          <w:noProof/>
           <w:lang w:eastAsia="pl-PL"/>
         </w:rPr>
-      </w:pPr>
-      <w:r>
-        <w:rPr>
-          <w:b/>
-          <w:noProof/>
-          <w:sz w:val="32"/>
-          <w:szCs w:val="32"/>
-          <w:lang w:eastAsia="pl-PL"/>
-        </w:rPr>
-        <w:t>comes, tight, headcount, let, chase, between, finger, game, slipped, out, ground, credit</w:t>
-      </w:r>
-    </w:p>
-    <w:p>
-      <w:pPr>
-        <w:rPr>
-          <w:noProof/>
-          <w:lang w:eastAsia="pl-PL"/>
-        </w:rPr>
-      </w:pPr>
-    </w:p>
-    <w:p>
-      <w:bookmarkStart w:id="0" w:name="_GoBack"/>
-      <w:bookmarkEnd w:id="0"/>
-      <w:r>
-        <w:rPr>
-          <w:noProof/>
-          <w:lang w:eastAsia="pl-PL"/>
-        </w:rPr>
-        <w:lastRenderedPageBreak/>
         <w:drawing>
           <wp:inline distT="0" distB="0" distL="0" distR="0">
             <wp:extent cx="6648450" cy="8874427"/>
@@ -158,6 +283,26 @@
             </a:graphic>
           </wp:inline>
         </w:drawing>
+      </w:r>
+    </w:p>
+    <w:p>
+      <w:r>
+        <w:t>8</w:t>
+      </w:r>
+      <w:r>
+        <w:t>, 3</w:t>
+      </w:r>
+      <w:r>
+        <w:t>, 5, 6</w:t>
+      </w:r>
+      <w:r>
+        <w:t>, 1, 2</w:t>
+      </w:r>
+      <w:r>
+        <w:t>, 7, 4</w:t>
+      </w:r>
+      <w:r>
+        <w:t xml:space="preserve"> </w:t>
       </w:r>
     </w:p>
     <w:sectPr>

</xml_diff>